<commit_message>
up base de regras
</commit_message>
<xml_diff>
--- a/TCCII.docx
+++ b/TCCII.docx
@@ -3396,8 +3396,8 @@
         </w:rPr>
         <w:drawing>
           <wp:inline distT="0" distB="0" distL="0" distR="0">
-            <wp:extent cx="5752465" cy="2679700"/>
-            <wp:effectExtent l="19050" t="0" r="635" b="0"/>
+            <wp:extent cx="5752800" cy="2676732"/>
+            <wp:effectExtent l="19050" t="0" r="300" b="0"/>
             <wp:docPr id="26" name="Imagem 26" descr="C:\Users\Matheus\AppData\Local\Microsoft\Windows\INetCache\Content.Word\logica-convencional.png"/>
             <wp:cNvGraphicFramePr>
               <a:graphicFrameLocks xmlns:a="http://schemas.openxmlformats.org/drawingml/2006/main" noChangeAspect="1"/>
@@ -3421,7 +3421,7 @@
                   <pic:spPr bwMode="auto">
                     <a:xfrm>
                       <a:off x="0" y="0"/>
-                      <a:ext cx="5752465" cy="2679700"/>
+                      <a:ext cx="5752800" cy="2676732"/>
                     </a:xfrm>
                     <a:prstGeom prst="rect">
                       <a:avLst/>
@@ -3559,11 +3559,132 @@
           <w:szCs w:val="24"/>
         </w:rPr>
       </w:pPr>
-      <w:r>
-        <w:rPr>
-          <w:rFonts w:cs="Times New Roman"/>
-          <w:szCs w:val="24"/>
-        </w:rPr>
+    </w:p>
+    <w:p>
+      <w:pPr>
+        <w:rPr>
+          <w:rFonts w:cs="Times New Roman"/>
+          <w:szCs w:val="24"/>
+        </w:rPr>
+      </w:pPr>
+    </w:p>
+    <w:p>
+      <w:pPr>
+        <w:rPr>
+          <w:rFonts w:cs="Times New Roman"/>
+          <w:szCs w:val="24"/>
+        </w:rPr>
+      </w:pPr>
+    </w:p>
+    <w:p>
+      <w:pPr>
+        <w:rPr>
+          <w:rFonts w:cs="Times New Roman"/>
+          <w:szCs w:val="24"/>
+        </w:rPr>
+      </w:pPr>
+    </w:p>
+    <w:p>
+      <w:pPr>
+        <w:rPr>
+          <w:rFonts w:cs="Times New Roman"/>
+          <w:szCs w:val="24"/>
+        </w:rPr>
+      </w:pPr>
+    </w:p>
+    <w:p>
+      <w:pPr>
+        <w:rPr>
+          <w:rFonts w:cs="Times New Roman"/>
+          <w:szCs w:val="24"/>
+        </w:rPr>
+      </w:pPr>
+    </w:p>
+    <w:p>
+      <w:pPr>
+        <w:rPr>
+          <w:rFonts w:cs="Times New Roman"/>
+          <w:szCs w:val="24"/>
+        </w:rPr>
+      </w:pPr>
+    </w:p>
+    <w:p>
+      <w:pPr>
+        <w:rPr>
+          <w:rFonts w:cs="Times New Roman"/>
+          <w:szCs w:val="24"/>
+        </w:rPr>
+      </w:pPr>
+    </w:p>
+    <w:p>
+      <w:pPr>
+        <w:rPr>
+          <w:rFonts w:cs="Times New Roman"/>
+          <w:szCs w:val="24"/>
+        </w:rPr>
+      </w:pPr>
+    </w:p>
+    <w:p>
+      <w:pPr>
+        <w:rPr>
+          <w:rFonts w:cs="Times New Roman"/>
+          <w:szCs w:val="24"/>
+        </w:rPr>
+      </w:pPr>
+    </w:p>
+    <w:p>
+      <w:pPr>
+        <w:rPr>
+          <w:rFonts w:cs="Times New Roman"/>
+          <w:szCs w:val="24"/>
+        </w:rPr>
+      </w:pPr>
+    </w:p>
+    <w:p>
+      <w:pPr>
+        <w:rPr>
+          <w:rFonts w:cs="Times New Roman"/>
+          <w:szCs w:val="24"/>
+        </w:rPr>
+      </w:pPr>
+    </w:p>
+    <w:p>
+      <w:pPr>
+        <w:rPr>
+          <w:rFonts w:cs="Times New Roman"/>
+          <w:szCs w:val="24"/>
+        </w:rPr>
+      </w:pPr>
+    </w:p>
+    <w:p>
+      <w:pPr>
+        <w:rPr>
+          <w:rFonts w:cs="Times New Roman"/>
+          <w:szCs w:val="24"/>
+        </w:rPr>
+      </w:pPr>
+    </w:p>
+    <w:p>
+      <w:pPr>
+        <w:rPr>
+          <w:rFonts w:cs="Times New Roman"/>
+          <w:szCs w:val="24"/>
+        </w:rPr>
+      </w:pPr>
+    </w:p>
+    <w:p>
+      <w:pPr>
+        <w:rPr>
+          <w:rFonts w:cs="Times New Roman"/>
+          <w:szCs w:val="24"/>
+        </w:rPr>
+      </w:pPr>
+      <w:r>
+        <w:rPr>
+          <w:rFonts w:cs="Times New Roman"/>
+          <w:szCs w:val="24"/>
+        </w:rPr>
+        <w:lastRenderedPageBreak/>
         <w:t>Na segunda</w:t>
       </w:r>
       <w:r>
@@ -3636,14 +3757,6 @@
         </w:rPr>
         <w:t>que um dado elemento pode pertencer a mais de um conjunto com diferentes graus de pertinência como por exemplo: o valor 169 está contido tanto no conjunto baixo quanto no conjunto médio com diferentes graus de pertinência o que não seria possível no primeiro exemplo.</w:t>
       </w:r>
-    </w:p>
-    <w:p>
-      <w:pPr>
-        <w:rPr>
-          <w:rFonts w:cs="Times New Roman"/>
-          <w:szCs w:val="24"/>
-        </w:rPr>
-      </w:pPr>
     </w:p>
     <w:p>
       <w:pPr>
@@ -3674,153 +3787,12 @@
           <w:szCs w:val="20"/>
         </w:rPr>
       </w:pPr>
-    </w:p>
-    <w:p>
-      <w:pPr>
-        <w:pStyle w:val="Legenda"/>
+      <w:r>
         <w:rPr>
           <w:rFonts w:cs="Times New Roman"/>
           <w:sz w:val="20"/>
           <w:szCs w:val="20"/>
         </w:rPr>
-      </w:pPr>
-    </w:p>
-    <w:p>
-      <w:pPr>
-        <w:pStyle w:val="Legenda"/>
-        <w:rPr>
-          <w:rFonts w:cs="Times New Roman"/>
-          <w:sz w:val="20"/>
-          <w:szCs w:val="20"/>
-        </w:rPr>
-      </w:pPr>
-    </w:p>
-    <w:p>
-      <w:pPr>
-        <w:pStyle w:val="Legenda"/>
-        <w:rPr>
-          <w:rFonts w:cs="Times New Roman"/>
-          <w:sz w:val="20"/>
-          <w:szCs w:val="20"/>
-        </w:rPr>
-      </w:pPr>
-    </w:p>
-    <w:p>
-      <w:pPr>
-        <w:pStyle w:val="Legenda"/>
-        <w:rPr>
-          <w:rFonts w:cs="Times New Roman"/>
-          <w:sz w:val="20"/>
-          <w:szCs w:val="20"/>
-        </w:rPr>
-      </w:pPr>
-    </w:p>
-    <w:p>
-      <w:pPr>
-        <w:pStyle w:val="Legenda"/>
-        <w:rPr>
-          <w:rFonts w:cs="Times New Roman"/>
-          <w:sz w:val="20"/>
-          <w:szCs w:val="20"/>
-        </w:rPr>
-      </w:pPr>
-    </w:p>
-    <w:p>
-      <w:pPr>
-        <w:pStyle w:val="Legenda"/>
-        <w:rPr>
-          <w:rFonts w:cs="Times New Roman"/>
-          <w:sz w:val="20"/>
-          <w:szCs w:val="20"/>
-        </w:rPr>
-      </w:pPr>
-    </w:p>
-    <w:p>
-      <w:pPr>
-        <w:pStyle w:val="Legenda"/>
-        <w:rPr>
-          <w:rFonts w:cs="Times New Roman"/>
-          <w:sz w:val="20"/>
-          <w:szCs w:val="20"/>
-        </w:rPr>
-      </w:pPr>
-    </w:p>
-    <w:p>
-      <w:pPr>
-        <w:pStyle w:val="Legenda"/>
-        <w:rPr>
-          <w:rFonts w:cs="Times New Roman"/>
-          <w:sz w:val="20"/>
-          <w:szCs w:val="20"/>
-        </w:rPr>
-      </w:pPr>
-    </w:p>
-    <w:p>
-      <w:pPr>
-        <w:pStyle w:val="Legenda"/>
-        <w:rPr>
-          <w:rFonts w:cs="Times New Roman"/>
-          <w:sz w:val="20"/>
-          <w:szCs w:val="20"/>
-        </w:rPr>
-      </w:pPr>
-    </w:p>
-    <w:p>
-      <w:pPr>
-        <w:pStyle w:val="Legenda"/>
-        <w:rPr>
-          <w:rFonts w:cs="Times New Roman"/>
-          <w:sz w:val="20"/>
-          <w:szCs w:val="20"/>
-        </w:rPr>
-      </w:pPr>
-    </w:p>
-    <w:p>
-      <w:pPr>
-        <w:pStyle w:val="Legenda"/>
-        <w:rPr>
-          <w:rFonts w:cs="Times New Roman"/>
-          <w:sz w:val="20"/>
-          <w:szCs w:val="20"/>
-        </w:rPr>
-      </w:pPr>
-    </w:p>
-    <w:p>
-      <w:pPr>
-        <w:pStyle w:val="Legenda"/>
-        <w:rPr>
-          <w:rFonts w:cs="Times New Roman"/>
-          <w:sz w:val="20"/>
-          <w:szCs w:val="20"/>
-        </w:rPr>
-      </w:pPr>
-    </w:p>
-    <w:p>
-      <w:pPr>
-        <w:pStyle w:val="Legenda"/>
-        <w:rPr>
-          <w:rFonts w:cs="Times New Roman"/>
-          <w:sz w:val="20"/>
-          <w:szCs w:val="20"/>
-        </w:rPr>
-      </w:pPr>
-    </w:p>
-    <w:p>
-      <w:pPr>
-        <w:pStyle w:val="Legenda"/>
-        <w:rPr>
-          <w:rFonts w:cs="Times New Roman"/>
-          <w:sz w:val="20"/>
-          <w:szCs w:val="20"/>
-        </w:rPr>
-      </w:pPr>
-      <w:r>
-        <w:rPr>
-          <w:rFonts w:cs="Times New Roman"/>
-          <w:sz w:val="20"/>
-          <w:szCs w:val="20"/>
-        </w:rPr>
-        <w:lastRenderedPageBreak/>
         <w:t xml:space="preserve">Figura </w:t>
       </w:r>
       <w:r>
@@ -3869,8 +3841,8 @@
         </w:rPr>
         <w:drawing>
           <wp:inline distT="0" distB="0" distL="0" distR="0">
-            <wp:extent cx="5752465" cy="2679700"/>
-            <wp:effectExtent l="19050" t="0" r="635" b="0"/>
+            <wp:extent cx="5752800" cy="2676732"/>
+            <wp:effectExtent l="19050" t="0" r="300" b="0"/>
             <wp:docPr id="28" name="Imagem 28" descr="C:\Users\Matheus\AppData\Local\Microsoft\Windows\INetCache\Content.Word\logica-fuzzy.png"/>
             <wp:cNvGraphicFramePr>
               <a:graphicFrameLocks xmlns:a="http://schemas.openxmlformats.org/drawingml/2006/main" noChangeAspect="1"/>
@@ -3894,7 +3866,7 @@
                   <pic:spPr bwMode="auto">
                     <a:xfrm>
                       <a:off x="0" y="0"/>
-                      <a:ext cx="5752465" cy="2679700"/>
+                      <a:ext cx="5752800" cy="2676732"/>
                     </a:xfrm>
                     <a:prstGeom prst="rect">
                       <a:avLst/>
@@ -4122,7 +4094,15 @@
           <w:rFonts w:cs="Times New Roman"/>
           <w:szCs w:val="24"/>
         </w:rPr>
-        <w:t xml:space="preserve"> temos o mapeamento dos valores precisos para os conjuntos nebulosos das variáveis de entrada, esse processo é chamado de fuzzyficação. Neste momento ocorre diante das pertinências obtidas a ativação das regras. Agora com as respectivas regras ativadas iniciamos o processo de inferência, começando com a agregação. Etapa onde efetuamos a avaliação das regras obtendo a pertinência dos conjuntos de saída. Obtidas as pertinências dos conjuntos fuzzy que compõem a variável de saída, necessitamos agora que os valores de pertinência de cada conjunto fuzzy de saída sejam convertidos em um único valor de pertinência para cada conjunto, essa é a segunda etapa da inferência intitulada de composição. Etapa necessária, pois mais de uma regra pode ativar diferentes valores de pertinência para um mesmo conjunto de saída. Obtidos valores únicos de pertinência para cada conjunto que compõe a variável de saída fuzzy, necessitamos agora que esse valores sejam convertidos em um único valor numérico através do processo de defuzzyficação. Para realizar esse processo podemos utilizar diversos métodos sendo os mais conhecidos na literatura: centro de </w:t>
+        <w:t xml:space="preserve"> temos o mapeamento dos valores precisos para os conjuntos nebulosos das variáveis de entrada, esse processo é chamado de fuzzyficação. Neste momento ocorre diante das pertinências obtidas a ativação das regras. Agora com as respectivas regras ativadas iniciamos o processo de inferência, começando com a agregação. Etapa onde efetuamos a avaliação das regras obtendo a pertinência dos conjuntos de saída. Obtidas as pertinências dos conjuntos fuzzy que compõem a variável de saída, necessitamos agora que os valores de pertinência de cada conjunto fuzzy de saída sejam convertidos em um único valor de pertinência para cada conjunto, essa é a segunda etapa da inferência intitulada de composição. Etapa necessária, pois mais de uma regra pode ativar diferentes valores de pertinência para um mesmo conjunto de saída. Obtidos valores únicos de pertinência para cada conjunto que compõe a variável de saída fuzzy, necessitamos agora que esse valores sejam convertidos em </w:t>
+      </w:r>
+      <w:r>
+        <w:rPr>
+          <w:rFonts w:cs="Times New Roman"/>
+          <w:szCs w:val="24"/>
+        </w:rPr>
+        <w:lastRenderedPageBreak/>
+        <w:t xml:space="preserve">um único valor numérico através do processo de defuzzyficação. Para realizar esse processo podemos utilizar diversos métodos sendo os mais conhecidos na literatura: centro de </w:t>
       </w:r>
       <w:r>
         <w:rPr>
@@ -4157,7 +4137,6 @@
           <w:sz w:val="20"/>
           <w:szCs w:val="20"/>
         </w:rPr>
-        <w:lastRenderedPageBreak/>
         <w:t xml:space="preserve">Figura </w:t>
       </w:r>
       <w:r>
@@ -4592,6 +4571,7 @@
           <w:rFonts w:cs="Times New Roman"/>
           <w:szCs w:val="24"/>
         </w:rPr>
+        <w:lastRenderedPageBreak/>
         <w:t>Ortega (2001</w:t>
       </w:r>
       <w:r>
@@ -4627,15 +4607,7 @@
           <w:rFonts w:cs="Times New Roman"/>
           <w:szCs w:val="24"/>
         </w:rPr>
-        <w:t xml:space="preserve">(valores que pode assumir) se encontra no </w:t>
-      </w:r>
-      <w:r>
-        <w:rPr>
-          <w:rFonts w:cs="Times New Roman"/>
-          <w:szCs w:val="24"/>
-        </w:rPr>
-        <w:lastRenderedPageBreak/>
-        <w:t>intervalo [36,40]. Cada termo lingüístico possui um conjunto fuzzy associado que o caracteriza.</w:t>
+        <w:t>(valores que pode assumir) se encontra no intervalo [36,40]. Cada termo lingüístico possui um conjunto fuzzy associado que o caracteriza.</w:t>
       </w:r>
     </w:p>
     <w:p>
@@ -5091,7 +5063,6 @@
           <w:rFonts w:eastAsia="Times New Roman" w:cs="Times New Roman"/>
           <w:lang w:eastAsia="pt-BR"/>
         </w:rPr>
-        <w:lastRenderedPageBreak/>
         <w:t>Base de regras</w:t>
       </w:r>
     </w:p>
@@ -5596,7 +5567,17 @@
           <w:szCs w:val="20"/>
           <w:lang w:eastAsia="pt-BR"/>
         </w:rPr>
-        <w:t>um procedimento que nos permite interpretar a distribuição de possibilidades da saída de um modelo linguístico fuzzy de forma quantitativa, ou seja, ele nos fornece um valor numérico representativo que captura o significado essencial dessa distribuição de possibilidades.[...]</w:t>
+        <w:t xml:space="preserve">um procedimento que nos permite interpretar a distribuição de possibilidades da saída de um modelo linguístico fuzzy de forma quantitativa, ou </w:t>
+      </w:r>
+      <w:r>
+        <w:rPr>
+          <w:rFonts w:eastAsia="Times New Roman" w:cs="Times New Roman"/>
+          <w:sz w:val="20"/>
+          <w:szCs w:val="20"/>
+          <w:lang w:eastAsia="pt-BR"/>
+        </w:rPr>
+        <w:lastRenderedPageBreak/>
+        <w:t>seja, ele nos fornece um valor numérico representativo que captura o significado essencial dessa distribuição de possibilidades.[...]</w:t>
       </w:r>
     </w:p>
     <w:p>
@@ -5635,7 +5616,6 @@
           <w:szCs w:val="24"/>
           <w:lang w:eastAsia="pt-BR"/>
         </w:rPr>
-        <w:lastRenderedPageBreak/>
         <w:t>De acordo com Franco</w:t>
       </w:r>
       <w:r>
@@ -6201,6 +6181,7 @@
           <w:shd w:val="clear" w:color="auto" w:fill="FFFFFF"/>
           <w:lang w:eastAsia="pt-BR"/>
         </w:rPr>
+        <w:lastRenderedPageBreak/>
         <w:t xml:space="preserve">Segundo </w:t>
       </w:r>
       <w:r>
@@ -6301,18 +6282,7 @@
           <w:shd w:val="clear" w:color="auto" w:fill="FFFFFF"/>
           <w:lang w:eastAsia="pt-BR"/>
         </w:rPr>
-        <w:t xml:space="preserve">dessas funcionalidades, a linguagem possui apenas operações </w:t>
-      </w:r>
-      <w:r>
-        <w:rPr>
-          <w:rFonts w:eastAsia="Times New Roman" w:cs="Times New Roman"/>
-          <w:color w:val="000000"/>
-          <w:szCs w:val="24"/>
-          <w:shd w:val="clear" w:color="auto" w:fill="FFFFFF"/>
-          <w:lang w:eastAsia="pt-BR"/>
-        </w:rPr>
-        <w:lastRenderedPageBreak/>
-        <w:t>matemáticas básicas que podem lidar apenas</w:t>
+        <w:t>dessas funcionalidades, a linguagem possui apenas operações matemáticas básicas que podem lidar apenas</w:t>
       </w:r>
       <w:r>
         <w:rPr>
@@ -6788,7 +6758,7 @@
           <w:sz w:val="20"/>
           <w:szCs w:val="20"/>
         </w:rPr>
-        <w:t xml:space="preserve">Desenvolvemos um modelo geral para representar vários processos em Educação Matemática (por exemplo, aprendizado, modelagem matemática, resolução de problemas, etc.) envolvendo confusões e incerteza. Para cada um dos principais </w:t>
+        <w:t>Desenvolvemos um modelo geral para representar vários processos em Educação Matemática (por exemplo, aprendizado, modelagem matemática, resolução de problemas, etc.) envolvendo confusões e incerteza. Para cada um dos principais estágios desses processos, responderá um subconjunto difuso do conjunto dos rótulos linguísticos</w:t>
       </w:r>
       <w:r>
         <w:rPr>
@@ -6796,178 +6766,169 @@
           <w:sz w:val="20"/>
           <w:szCs w:val="20"/>
         </w:rPr>
-        <w:lastRenderedPageBreak/>
-        <w:t>estágios desses processos, responderá um subconjunto difuso do conjunto dos rótulos linguísticos</w:t>
-      </w:r>
-      <w:r>
+        <w:t>.</w:t>
+      </w:r>
+    </w:p>
+    <w:p>
+      <w:pPr>
+        <w:ind w:left="2268" w:firstLine="0"/>
+        <w:rPr>
+          <w:rFonts w:eastAsia="Calibri" w:cs="Times New Roman"/>
+          <w:szCs w:val="24"/>
+        </w:rPr>
+      </w:pPr>
+    </w:p>
+    <w:p>
+      <w:pPr>
+        <w:outlineLvl w:val="9"/>
+        <w:rPr>
+          <w:rFonts w:eastAsia="Times New Roman" w:cs="Times New Roman"/>
+          <w:szCs w:val="24"/>
+          <w:lang w:eastAsia="pt-BR"/>
+        </w:rPr>
+      </w:pPr>
+      <w:r>
+        <w:rPr>
+          <w:rFonts w:eastAsia="Times New Roman" w:cs="Times New Roman"/>
+          <w:color w:val="000000"/>
+          <w:szCs w:val="24"/>
+          <w:lang w:eastAsia="pt-BR"/>
+        </w:rPr>
+        <w:t>O trabalho de Lopes (2008) apresenta um sistema de avaliação de desempenho do estudante para cursos a distância baseado na lógica fuzzy. O sistema desenvolvido foi dividido em duas partes: Avaliador de Conhecimento e Avaliador de Comportamento. Estes avaliadores do sistema foram construídos de forma a interagirem entre si com o objetivo de gerar uma única avaliação. O desenvolvimento do trabalho se baseou em uma plataforma multiagente.</w:t>
+      </w:r>
+    </w:p>
+    <w:p>
+      <w:pPr>
+        <w:outlineLvl w:val="9"/>
+        <w:rPr>
+          <w:rFonts w:eastAsia="Times New Roman" w:cs="Times New Roman"/>
+          <w:color w:val="000000"/>
+          <w:szCs w:val="24"/>
+          <w:lang w:eastAsia="pt-BR"/>
+        </w:rPr>
+      </w:pPr>
+      <w:r>
+        <w:rPr>
+          <w:rFonts w:eastAsia="Times New Roman" w:cs="Times New Roman"/>
+          <w:color w:val="000000"/>
+          <w:szCs w:val="24"/>
+          <w:lang w:eastAsia="pt-BR"/>
+        </w:rPr>
+        <w:t xml:space="preserve">Fabri e Fabri (2002) apresentam uma especificação de ferramenta fuzzy para acompanhamento do desempenho de alunos em cursos a distância, onde alia a teoria dos conjuntos </w:t>
+      </w:r>
+      <w:r>
+        <w:rPr>
+          <w:rFonts w:eastAsia="Times New Roman" w:cs="Times New Roman"/>
+          <w:color w:val="000000"/>
+          <w:szCs w:val="24"/>
+          <w:lang w:eastAsia="pt-BR"/>
+        </w:rPr>
+        <w:t>f</w:t>
+      </w:r>
+      <w:r>
+        <w:rPr>
+          <w:rFonts w:eastAsia="Times New Roman" w:cs="Times New Roman"/>
+          <w:color w:val="000000"/>
+          <w:szCs w:val="24"/>
+          <w:lang w:eastAsia="pt-BR"/>
+        </w:rPr>
+        <w:t xml:space="preserve">uzzy à tecnologia digital, principalmente a internet.  A ferramenta sugerida não se propõe a substituir a avaliação </w:t>
+      </w:r>
+      <w:r>
+        <w:rPr>
+          <w:rFonts w:eastAsia="Times New Roman" w:cs="Times New Roman"/>
+          <w:color w:val="000000"/>
+          <w:szCs w:val="24"/>
+          <w:lang w:eastAsia="pt-BR"/>
+        </w:rPr>
+        <w:t>presencial,</w:t>
+      </w:r>
+      <w:r>
+        <w:rPr>
+          <w:rFonts w:eastAsia="Times New Roman" w:cs="Times New Roman"/>
+          <w:color w:val="000000"/>
+          <w:szCs w:val="24"/>
+          <w:lang w:eastAsia="pt-BR"/>
+        </w:rPr>
+        <w:t xml:space="preserve"> mas a complementá-la. O objetivo da ferramenta é verificar se um aluno ou grupo de alunos que utilizam um determinado curso a distância está(ão) apto(s) ou não a avançar um módulo do curso. A ferramenta fornece mais subsídio para verificar se o curso está atingindo os objetivos propostos, possibilitando que o professor possa acompanhar e avaliar seus alunos. </w:t>
+      </w:r>
+    </w:p>
+    <w:p>
+      <w:pPr>
+        <w:outlineLvl w:val="9"/>
+        <w:rPr>
+          <w:rFonts w:eastAsia="Times New Roman" w:cs="Times New Roman"/>
+          <w:szCs w:val="24"/>
+          <w:lang w:eastAsia="pt-BR"/>
+        </w:rPr>
+      </w:pPr>
+      <w:r>
+        <w:rPr>
+          <w:rFonts w:eastAsia="Times New Roman" w:cs="Times New Roman"/>
+          <w:szCs w:val="24"/>
+          <w:lang w:eastAsia="pt-BR"/>
+        </w:rPr>
+        <w:t>Toledo e Conceza (2004,</w:t>
+      </w:r>
+      <w:r>
+        <w:rPr>
+          <w:rFonts w:eastAsia="Times New Roman" w:cs="Times New Roman"/>
+          <w:szCs w:val="24"/>
+          <w:lang w:eastAsia="pt-BR"/>
+        </w:rPr>
+        <w:t xml:space="preserve"> </w:t>
+      </w:r>
+      <w:r>
+        <w:rPr>
+          <w:rFonts w:eastAsia="Times New Roman" w:cs="Times New Roman"/>
+          <w:szCs w:val="24"/>
+          <w:lang w:eastAsia="pt-BR"/>
+        </w:rPr>
+        <w:t>p.</w:t>
+      </w:r>
+      <w:r>
+        <w:rPr>
+          <w:rFonts w:eastAsia="Times New Roman" w:cs="Times New Roman"/>
+          <w:szCs w:val="24"/>
+          <w:lang w:eastAsia="pt-BR"/>
+        </w:rPr>
+        <w:t xml:space="preserve"> </w:t>
+      </w:r>
+      <w:r>
+        <w:rPr>
+          <w:rFonts w:eastAsia="Times New Roman" w:cs="Times New Roman"/>
+          <w:szCs w:val="24"/>
+          <w:lang w:eastAsia="pt-BR"/>
+        </w:rPr>
+        <w:t>1) em seu trabalho justificam uso da lógica fuzzy na avaliação discente:</w:t>
+      </w:r>
+    </w:p>
+    <w:p>
+      <w:pPr>
+        <w:outlineLvl w:val="9"/>
+        <w:rPr>
+          <w:rFonts w:eastAsia="Times New Roman" w:cs="Times New Roman"/>
+          <w:szCs w:val="24"/>
+          <w:lang w:eastAsia="pt-BR"/>
+        </w:rPr>
+      </w:pPr>
+    </w:p>
+    <w:p>
+      <w:pPr>
+        <w:spacing w:line="240" w:lineRule="auto"/>
+        <w:ind w:left="2268" w:firstLine="0"/>
         <w:rPr>
           <w:rFonts w:eastAsia="Calibri" w:cs="Times New Roman"/>
           <w:sz w:val="20"/>
           <w:szCs w:val="20"/>
         </w:rPr>
-        <w:t>.</w:t>
-      </w:r>
-    </w:p>
-    <w:p>
-      <w:pPr>
-        <w:ind w:left="2268" w:firstLine="0"/>
-        <w:rPr>
-          <w:rFonts w:eastAsia="Calibri" w:cs="Times New Roman"/>
-          <w:szCs w:val="24"/>
-        </w:rPr>
-      </w:pPr>
-    </w:p>
-    <w:p>
-      <w:pPr>
-        <w:outlineLvl w:val="9"/>
-        <w:rPr>
-          <w:rFonts w:eastAsia="Times New Roman" w:cs="Times New Roman"/>
-          <w:szCs w:val="24"/>
-          <w:lang w:eastAsia="pt-BR"/>
-        </w:rPr>
-      </w:pPr>
-      <w:r>
-        <w:rPr>
-          <w:rFonts w:eastAsia="Times New Roman" w:cs="Times New Roman"/>
-          <w:color w:val="000000"/>
-          <w:szCs w:val="24"/>
-          <w:lang w:eastAsia="pt-BR"/>
-        </w:rPr>
-        <w:t>O trabalho de Lopes (2008) apresenta um sistema de avaliação de desempenho do estudante para cursos a distância baseado na lógica fuzzy. O sistema desenvolvido foi dividido em duas partes: Avaliador de Conhecimento e Avaliador de Comportamento. Estes avaliadores do sistema foram construídos de forma a interagirem entre si com o objetivo de gerar uma única avaliação. O desenvolvimento do trabalho se baseou em uma plataforma multiagente.</w:t>
-      </w:r>
-    </w:p>
-    <w:p>
-      <w:pPr>
-        <w:outlineLvl w:val="9"/>
-        <w:rPr>
-          <w:rFonts w:eastAsia="Times New Roman" w:cs="Times New Roman"/>
-          <w:color w:val="000000"/>
-          <w:szCs w:val="24"/>
-          <w:lang w:eastAsia="pt-BR"/>
-        </w:rPr>
-      </w:pPr>
-      <w:r>
-        <w:rPr>
-          <w:rFonts w:eastAsia="Times New Roman" w:cs="Times New Roman"/>
-          <w:color w:val="000000"/>
-          <w:szCs w:val="24"/>
-          <w:lang w:eastAsia="pt-BR"/>
-        </w:rPr>
-        <w:t xml:space="preserve">Fabri e Fabri (2002) apresentam uma especificação de ferramenta fuzzy para acompanhamento do desempenho de alunos em cursos a distância, onde alia a teoria dos conjuntos </w:t>
-      </w:r>
-      <w:r>
-        <w:rPr>
-          <w:rFonts w:eastAsia="Times New Roman" w:cs="Times New Roman"/>
-          <w:color w:val="000000"/>
-          <w:szCs w:val="24"/>
-          <w:lang w:eastAsia="pt-BR"/>
-        </w:rPr>
-        <w:t>f</w:t>
-      </w:r>
-      <w:r>
-        <w:rPr>
-          <w:rFonts w:eastAsia="Times New Roman" w:cs="Times New Roman"/>
-          <w:color w:val="000000"/>
-          <w:szCs w:val="24"/>
-          <w:lang w:eastAsia="pt-BR"/>
-        </w:rPr>
-        <w:t xml:space="preserve">uzzy à tecnologia digital, principalmente a internet.  A ferramenta sugerida não se propõe a substituir a avaliação </w:t>
-      </w:r>
-      <w:r>
-        <w:rPr>
-          <w:rFonts w:eastAsia="Times New Roman" w:cs="Times New Roman"/>
-          <w:color w:val="000000"/>
-          <w:szCs w:val="24"/>
-          <w:lang w:eastAsia="pt-BR"/>
-        </w:rPr>
-        <w:t>presencial,</w:t>
-      </w:r>
-      <w:r>
-        <w:rPr>
-          <w:rFonts w:eastAsia="Times New Roman" w:cs="Times New Roman"/>
-          <w:color w:val="000000"/>
-          <w:szCs w:val="24"/>
-          <w:lang w:eastAsia="pt-BR"/>
-        </w:rPr>
-        <w:t xml:space="preserve"> mas a complementá-la. O objetivo da ferramenta é verificar se um aluno ou grupo de alunos que utilizam um determinado curso a distância está(ão) apto(s) ou não a avançar um módulo do curso. A ferramenta fornece mais subsídio para verificar se o curso está atingindo os objetivos propostos, possibilitando que o professor possa acompanhar e avaliar seus alunos. </w:t>
-      </w:r>
-    </w:p>
-    <w:p>
-      <w:pPr>
-        <w:outlineLvl w:val="9"/>
-        <w:rPr>
-          <w:rFonts w:eastAsia="Times New Roman" w:cs="Times New Roman"/>
-          <w:szCs w:val="24"/>
-          <w:lang w:eastAsia="pt-BR"/>
-        </w:rPr>
-      </w:pPr>
-      <w:r>
-        <w:rPr>
-          <w:rFonts w:eastAsia="Times New Roman" w:cs="Times New Roman"/>
-          <w:szCs w:val="24"/>
-          <w:lang w:eastAsia="pt-BR"/>
-        </w:rPr>
-        <w:t>Toledo e Conceza (2004,</w:t>
-      </w:r>
-      <w:r>
-        <w:rPr>
-          <w:rFonts w:eastAsia="Times New Roman" w:cs="Times New Roman"/>
-          <w:szCs w:val="24"/>
-          <w:lang w:eastAsia="pt-BR"/>
-        </w:rPr>
-        <w:t xml:space="preserve"> </w:t>
-      </w:r>
-      <w:r>
-        <w:rPr>
-          <w:rFonts w:eastAsia="Times New Roman" w:cs="Times New Roman"/>
-          <w:szCs w:val="24"/>
-          <w:lang w:eastAsia="pt-BR"/>
-        </w:rPr>
-        <w:t>p.</w:t>
-      </w:r>
-      <w:r>
-        <w:rPr>
-          <w:rFonts w:eastAsia="Times New Roman" w:cs="Times New Roman"/>
-          <w:szCs w:val="24"/>
-          <w:lang w:eastAsia="pt-BR"/>
-        </w:rPr>
-        <w:t xml:space="preserve"> </w:t>
-      </w:r>
-      <w:r>
-        <w:rPr>
-          <w:rFonts w:eastAsia="Times New Roman" w:cs="Times New Roman"/>
-          <w:szCs w:val="24"/>
-          <w:lang w:eastAsia="pt-BR"/>
-        </w:rPr>
-        <w:t>1) em seu trabalho justificam uso da lógica fuzzy na avaliação discente:</w:t>
-      </w:r>
-    </w:p>
-    <w:p>
-      <w:pPr>
-        <w:outlineLvl w:val="9"/>
-        <w:rPr>
-          <w:rFonts w:eastAsia="Times New Roman" w:cs="Times New Roman"/>
-          <w:szCs w:val="24"/>
-          <w:lang w:eastAsia="pt-BR"/>
-        </w:rPr>
-      </w:pPr>
-    </w:p>
-    <w:p>
-      <w:pPr>
-        <w:spacing w:line="240" w:lineRule="auto"/>
-        <w:ind w:left="2268" w:firstLine="0"/>
+      </w:pPr>
+      <w:r>
         <w:rPr>
           <w:rFonts w:eastAsia="Calibri" w:cs="Times New Roman"/>
           <w:sz w:val="20"/>
           <w:szCs w:val="20"/>
         </w:rPr>
-      </w:pPr>
-      <w:r>
-        <w:rPr>
-          <w:rFonts w:eastAsia="Calibri" w:cs="Times New Roman"/>
-          <w:sz w:val="20"/>
-          <w:szCs w:val="20"/>
-        </w:rPr>
         <w:t>Esta nova abordagem leva em consideração a maior facilidade do ser humano em lidar com termos lingüísticos, ao invés de valores numéricos. Além disto, a Lógica Fuzzy tem uma capacidade notável de tratar com verbalizações revestidas de ambigüidade. Adicionalmente, sabe-se que a teoria do raciocínio aproximado fornece um método, baseado em subconjuntos fuzzy, tanto para representar como para raciocinar com informações imprecisas.</w:t>
       </w:r>
     </w:p>
@@ -7043,7 +7004,17 @@
           <w:szCs w:val="24"/>
           <w:lang w:eastAsia="pt-BR"/>
         </w:rPr>
-        <w:t xml:space="preserve"> que fazem uso de regras fuzzy no tratamento de incertezas e imprecisões de informações, o sistema então tem como resultado a situação de aprendizagem do aluno. </w:t>
+        <w:t xml:space="preserve"> que fazem uso de regras fuzzy no </w:t>
+      </w:r>
+      <w:r>
+        <w:rPr>
+          <w:rFonts w:eastAsia="Times New Roman" w:cs="Times New Roman"/>
+          <w:color w:val="000000"/>
+          <w:szCs w:val="24"/>
+          <w:lang w:eastAsia="pt-BR"/>
+        </w:rPr>
+        <w:lastRenderedPageBreak/>
+        <w:t xml:space="preserve">tratamento de incertezas e imprecisões de informações, o sistema então tem como resultado a situação de aprendizagem do aluno. </w:t>
       </w:r>
     </w:p>
     <w:p>
@@ -7063,7 +7034,6 @@
           <w:szCs w:val="24"/>
           <w:lang w:eastAsia="pt-BR"/>
         </w:rPr>
-        <w:lastRenderedPageBreak/>
         <w:t>Costa (2006) apresenta uma ferramenta que proporciona aos professores, informações de desempenho individual ou em grupo como se o estudante está acompanhando o grupo de colegas, se merece atenção especial, se determina</w:t>
       </w:r>
       <w:r>
@@ -17435,7 +17405,7 @@
 </file>
 
 <file path=customXml/itemProps1.xml><?xml version="1.0" encoding="utf-8"?>
-<ds:datastoreItem xmlns:ds="http://schemas.openxmlformats.org/officeDocument/2006/customXml" ds:itemID="{E4147422-63DE-40E8-BAF3-7CFBB530CB53}">
+<ds:datastoreItem xmlns:ds="http://schemas.openxmlformats.org/officeDocument/2006/customXml" ds:itemID="{0E446D60-66AC-4EF2-8C58-1101425F9A9F}">
   <ds:schemaRefs>
     <ds:schemaRef ds:uri="http://schemas.openxmlformats.org/officeDocument/2006/bibliography"/>
   </ds:schemaRefs>

</xml_diff>